<commit_message>
made some more changes to docx and pdf
</commit_message>
<xml_diff>
--- a/UI UX Assignment.docx
+++ b/UI UX Assignment.docx
@@ -4,6 +4,80 @@
   <w:body>
     <w:p>
       <w:pPr>
+        <w:pStyle w:val="Heading1"/>
+        <w:jc w:val="center"/>
+        <w:rPr>
+          <w:lang w:val="en-IN"/>
+        </w:rPr>
+      </w:pPr>
+      <w:proofErr w:type="spellStart"/>
+      <w:r>
+        <w:rPr>
+          <w:lang w:val="en-IN"/>
+        </w:rPr>
+        <w:t>Cogoport</w:t>
+      </w:r>
+      <w:proofErr w:type="spellEnd"/>
+      <w:r>
+        <w:rPr>
+          <w:lang w:val="en-IN"/>
+        </w:rPr>
+        <w:t xml:space="preserve"> UI UX Assignment</w:t>
+      </w:r>
+    </w:p>
+    <w:p>
+      <w:pPr>
+        <w:jc w:val="right"/>
+        <w:rPr>
+          <w:lang w:val="en-IN"/>
+        </w:rPr>
+      </w:pPr>
+      <w:r>
+        <w:rPr>
+          <w:lang w:val="en-IN"/>
+        </w:rPr>
+        <w:t>Made by</w:t>
+      </w:r>
+      <w:proofErr w:type="gramStart"/>
+      <w:r>
+        <w:rPr>
+          <w:lang w:val="en-IN"/>
+        </w:rPr>
+        <w:t>:-</w:t>
+      </w:r>
+      <w:proofErr w:type="gramEnd"/>
+      <w:r>
+        <w:rPr>
+          <w:lang w:val="en-IN"/>
+        </w:rPr>
+        <w:t xml:space="preserve"> </w:t>
+      </w:r>
+      <w:proofErr w:type="spellStart"/>
+      <w:r>
+        <w:rPr>
+          <w:lang w:val="en-IN"/>
+        </w:rPr>
+        <w:t>Aditya</w:t>
+      </w:r>
+      <w:proofErr w:type="spellEnd"/>
+      <w:r>
+        <w:rPr>
+          <w:lang w:val="en-IN"/>
+        </w:rPr>
+        <w:t xml:space="preserve"> </w:t>
+      </w:r>
+      <w:proofErr w:type="spellStart"/>
+      <w:r>
+        <w:rPr>
+          <w:lang w:val="en-IN"/>
+        </w:rPr>
+        <w:t>Sharan</w:t>
+      </w:r>
+      <w:proofErr w:type="spellEnd"/>
+    </w:p>
+    <w:p>
+      <w:pPr>
+        <w:pStyle w:val="Heading2"/>
         <w:rPr>
           <w:lang w:val="en-IN"/>
         </w:rPr>
@@ -17,28 +91,52 @@
     </w:p>
     <w:p>
       <w:pPr>
-        <w:rPr>
-          <w:lang w:val="en-IN"/>
-        </w:rPr>
-      </w:pPr>
-      <w:r>
-        <w:rPr>
-          <w:lang w:val="en-IN"/>
-        </w:rPr>
-        <w:t>1. The colour contrast is not good and that makes the website less appealing to look at.</w:t>
-      </w:r>
-    </w:p>
-    <w:p>
-      <w:pPr>
-        <w:rPr>
-          <w:lang w:val="en-IN"/>
-        </w:rPr>
-      </w:pPr>
-      <w:r>
-        <w:rPr>
-          <w:lang w:val="en-IN"/>
-        </w:rPr>
-        <w:t xml:space="preserve">2. The Important Updates section </w:t>
+        <w:pStyle w:val="ListParagraph"/>
+        <w:numPr>
+          <w:ilvl w:val="0"/>
+          <w:numId w:val="1"/>
+        </w:numPr>
+        <w:rPr>
+          <w:lang w:val="en-IN"/>
+        </w:rPr>
+      </w:pPr>
+      <w:r>
+        <w:rPr>
+          <w:lang w:val="en-IN"/>
+        </w:rPr>
+        <w:t>The colour contrast is not good and that makes the website less appealing to look at.</w:t>
+      </w:r>
+    </w:p>
+    <w:p>
+      <w:pPr>
+        <w:pStyle w:val="ListParagraph"/>
+        <w:rPr>
+          <w:lang w:val="en-IN"/>
+        </w:rPr>
+      </w:pPr>
+      <w:r>
+        <w:rPr>
+          <w:lang w:val="en-IN"/>
+        </w:rPr>
+        <w:t>The colour scheme of the website lacks aesthetic and can be improved upon by using a different colour scheme.</w:t>
+      </w:r>
+    </w:p>
+    <w:p>
+      <w:pPr>
+        <w:pStyle w:val="ListParagraph"/>
+        <w:numPr>
+          <w:ilvl w:val="0"/>
+          <w:numId w:val="1"/>
+        </w:numPr>
+        <w:rPr>
+          <w:lang w:val="en-IN"/>
+        </w:rPr>
+      </w:pPr>
+      <w:r>
+        <w:rPr>
+          <w:lang w:val="en-IN"/>
+        </w:rPr>
+        <w:t xml:space="preserve">The Important Updates section </w:t>
       </w:r>
       <w:r>
         <w:rPr>
@@ -55,34 +153,58 @@
     </w:p>
     <w:p>
       <w:pPr>
-        <w:rPr>
-          <w:lang w:val="en-IN"/>
-        </w:rPr>
-      </w:pPr>
-      <w:r>
-        <w:rPr>
-          <w:lang w:val="en-IN"/>
-        </w:rPr>
-        <w:t>3. Excessive empty spaces on the left and right of the webpage.</w:t>
-      </w:r>
-    </w:p>
-    <w:p>
-      <w:pPr>
-        <w:rPr>
-          <w:lang w:val="en-IN"/>
-        </w:rPr>
-      </w:pPr>
-      <w:r>
-        <w:rPr>
-          <w:lang w:val="en-IN"/>
-        </w:rPr>
-        <w:t>4.</w:t>
-      </w:r>
-      <w:r>
-        <w:rPr>
-          <w:lang w:val="en-IN"/>
-        </w:rPr>
-        <w:t xml:space="preserve"> A button (1st</w:t>
+        <w:pStyle w:val="ListParagraph"/>
+        <w:rPr>
+          <w:lang w:val="en-IN"/>
+        </w:rPr>
+      </w:pPr>
+      <w:r>
+        <w:rPr>
+          <w:lang w:val="en-IN"/>
+        </w:rPr>
+        <w:t>It needs to go faster, which can be updated easily.</w:t>
+      </w:r>
+    </w:p>
+    <w:p>
+      <w:pPr>
+        <w:pStyle w:val="ListParagraph"/>
+        <w:numPr>
+          <w:ilvl w:val="0"/>
+          <w:numId w:val="1"/>
+        </w:numPr>
+        <w:rPr>
+          <w:lang w:val="en-IN"/>
+        </w:rPr>
+      </w:pPr>
+      <w:r>
+        <w:rPr>
+          <w:lang w:val="en-IN"/>
+        </w:rPr>
+        <w:t>Excessive empty spaces on the left and right of the webpage.</w:t>
+      </w:r>
+    </w:p>
+    <w:p>
+      <w:pPr>
+        <w:pStyle w:val="ListParagraph"/>
+        <w:numPr>
+          <w:ilvl w:val="0"/>
+          <w:numId w:val="1"/>
+        </w:numPr>
+        <w:rPr>
+          <w:lang w:val="en-IN"/>
+        </w:rPr>
+      </w:pPr>
+      <w:r>
+        <w:rPr>
+          <w:lang w:val="en-IN"/>
+        </w:rPr>
+        <w:t>One</w:t>
+      </w:r>
+      <w:r>
+        <w:rPr>
+          <w:lang w:val="en-IN"/>
+        </w:rPr>
+        <w:t xml:space="preserve"> button (1st</w:t>
       </w:r>
       <w:r>
         <w:rPr>
@@ -105,6 +227,25 @@
     </w:p>
     <w:p>
       <w:pPr>
+        <w:pStyle w:val="ListParagraph"/>
+        <w:rPr>
+          <w:lang w:val="en-IN"/>
+        </w:rPr>
+      </w:pPr>
+      <w:r>
+        <w:rPr>
+          <w:lang w:val="en-IN"/>
+        </w:rPr>
+        <w:t>The size of the button can be fixed and the overlap can be fixed with z-index.</w:t>
+      </w:r>
+    </w:p>
+    <w:p>
+      <w:pPr>
+        <w:pStyle w:val="ListParagraph"/>
+        <w:numPr>
+          <w:ilvl w:val="0"/>
+          <w:numId w:val="1"/>
+        </w:numPr>
         <w:tabs>
           <w:tab w:val="left" w:pos="2070"/>
         </w:tabs>
@@ -116,11 +257,12 @@
         <w:rPr>
           <w:lang w:val="en-IN"/>
         </w:rPr>
-        <w:t>5. Too many squares and rectangles with sharp edges. There should be more round boxes or boxes with rounded edges.</w:t>
-      </w:r>
-    </w:p>
-    <w:p>
-      <w:pPr>
+        <w:t xml:space="preserve">Too many squares and rectangles with sharp edges. </w:t>
+      </w:r>
+    </w:p>
+    <w:p>
+      <w:pPr>
+        <w:pStyle w:val="ListParagraph"/>
         <w:tabs>
           <w:tab w:val="left" w:pos="2070"/>
         </w:tabs>
@@ -132,11 +274,12 @@
         <w:rPr>
           <w:lang w:val="en-IN"/>
         </w:rPr>
-        <w:t>6. Not responsive.</w:t>
-      </w:r>
-    </w:p>
-    <w:p>
-      <w:pPr>
+        <w:t>There should be more round boxes or boxes with rounded edges.</w:t>
+      </w:r>
+    </w:p>
+    <w:p>
+      <w:pPr>
+        <w:pStyle w:val="ListParagraph"/>
         <w:tabs>
           <w:tab w:val="left" w:pos="2070"/>
         </w:tabs>
@@ -148,19 +291,268 @@
         <w:rPr>
           <w:lang w:val="en-IN"/>
         </w:rPr>
-        <w:t>7. Graphics and pictures used are not high resolution.</w:t>
-      </w:r>
-    </w:p>
-    <w:p>
-      <w:pPr>
-        <w:rPr>
-          <w:lang w:val="en-IN"/>
-        </w:rPr>
-      </w:pPr>
-      <w:r>
-        <w:rPr>
-          <w:lang w:val="en-IN"/>
-        </w:rPr>
+        <w:t>Some of the boxes should have rounded edges.</w:t>
+      </w:r>
+    </w:p>
+    <w:p>
+      <w:pPr>
+        <w:pStyle w:val="ListParagraph"/>
+        <w:numPr>
+          <w:ilvl w:val="0"/>
+          <w:numId w:val="1"/>
+        </w:numPr>
+        <w:tabs>
+          <w:tab w:val="left" w:pos="2070"/>
+        </w:tabs>
+        <w:rPr>
+          <w:lang w:val="en-IN"/>
+        </w:rPr>
+      </w:pPr>
+      <w:r>
+        <w:rPr>
+          <w:lang w:val="en-IN"/>
+        </w:rPr>
+        <w:t>Not responsive.</w:t>
+      </w:r>
+    </w:p>
+    <w:p>
+      <w:pPr>
+        <w:pStyle w:val="ListParagraph"/>
+        <w:tabs>
+          <w:tab w:val="left" w:pos="2070"/>
+        </w:tabs>
+        <w:rPr>
+          <w:lang w:val="en-IN"/>
+        </w:rPr>
+      </w:pPr>
+      <w:r>
+        <w:rPr>
+          <w:lang w:val="en-IN"/>
+        </w:rPr>
+        <w:t>Nothing changes when the resolution is changed. This can be fixed with CSS.</w:t>
+      </w:r>
+    </w:p>
+    <w:p>
+      <w:pPr>
+        <w:pStyle w:val="ListParagraph"/>
+        <w:numPr>
+          <w:ilvl w:val="0"/>
+          <w:numId w:val="1"/>
+        </w:numPr>
+        <w:tabs>
+          <w:tab w:val="left" w:pos="2070"/>
+        </w:tabs>
+        <w:rPr>
+          <w:lang w:val="en-IN"/>
+        </w:rPr>
+      </w:pPr>
+      <w:r>
+        <w:rPr>
+          <w:lang w:val="en-IN"/>
+        </w:rPr>
+        <w:t>Graphics and pictures used are not high resolution.</w:t>
+      </w:r>
+    </w:p>
+    <w:p>
+      <w:pPr>
+        <w:pStyle w:val="ListParagraph"/>
+        <w:tabs>
+          <w:tab w:val="left" w:pos="2070"/>
+        </w:tabs>
+        <w:rPr>
+          <w:lang w:val="en-IN"/>
+        </w:rPr>
+      </w:pPr>
+      <w:r>
+        <w:rPr>
+          <w:lang w:val="en-IN"/>
+        </w:rPr>
+        <w:t>The pictures and graphics used are not of the correct resolution which makes them look distorted.</w:t>
+      </w:r>
+      <w:r>
+        <w:rPr>
+          <w:noProof/>
+        </w:rPr>
+        <w:drawing>
+          <wp:inline distT="0" distB="0" distL="0" distR="0">
+            <wp:extent cx="5943600" cy="3136900"/>
+            <wp:effectExtent l="19050" t="0" r="0" b="0"/>
+            <wp:docPr id="1" name="Picture 0" descr="dtu_img1.jpg"/>
+            <wp:cNvGraphicFramePr>
+              <a:graphicFrameLocks xmlns:a="http://schemas.openxmlformats.org/drawingml/2006/main" noChangeAspect="1"/>
+            </wp:cNvGraphicFramePr>
+            <a:graphic xmlns:a="http://schemas.openxmlformats.org/drawingml/2006/main">
+              <a:graphicData uri="http://schemas.openxmlformats.org/drawingml/2006/picture">
+                <pic:pic xmlns:pic="http://schemas.openxmlformats.org/drawingml/2006/picture">
+                  <pic:nvPicPr>
+                    <pic:cNvPr id="0" name="dtu_img1.jpg"/>
+                    <pic:cNvPicPr/>
+                  </pic:nvPicPr>
+                  <pic:blipFill>
+                    <a:blip r:embed="rId5"/>
+                    <a:stretch>
+                      <a:fillRect/>
+                    </a:stretch>
+                  </pic:blipFill>
+                  <pic:spPr>
+                    <a:xfrm>
+                      <a:off x="0" y="0"/>
+                      <a:ext cx="5943600" cy="3136900"/>
+                    </a:xfrm>
+                    <a:prstGeom prst="rect">
+                      <a:avLst/>
+                    </a:prstGeom>
+                  </pic:spPr>
+                </pic:pic>
+              </a:graphicData>
+            </a:graphic>
+          </wp:inline>
+        </w:drawing>
+      </w:r>
+      <w:r>
+        <w:rPr>
+          <w:noProof/>
+        </w:rPr>
+        <w:lastRenderedPageBreak/>
+        <w:drawing>
+          <wp:inline distT="0" distB="0" distL="0" distR="0">
+            <wp:extent cx="5943600" cy="3136900"/>
+            <wp:effectExtent l="19050" t="0" r="0" b="0"/>
+            <wp:docPr id="2" name="Picture 1" descr="dtu_img2.jpg"/>
+            <wp:cNvGraphicFramePr>
+              <a:graphicFrameLocks xmlns:a="http://schemas.openxmlformats.org/drawingml/2006/main" noChangeAspect="1"/>
+            </wp:cNvGraphicFramePr>
+            <a:graphic xmlns:a="http://schemas.openxmlformats.org/drawingml/2006/main">
+              <a:graphicData uri="http://schemas.openxmlformats.org/drawingml/2006/picture">
+                <pic:pic xmlns:pic="http://schemas.openxmlformats.org/drawingml/2006/picture">
+                  <pic:nvPicPr>
+                    <pic:cNvPr id="0" name="dtu_img2.jpg"/>
+                    <pic:cNvPicPr/>
+                  </pic:nvPicPr>
+                  <pic:blipFill>
+                    <a:blip r:embed="rId6"/>
+                    <a:stretch>
+                      <a:fillRect/>
+                    </a:stretch>
+                  </pic:blipFill>
+                  <pic:spPr>
+                    <a:xfrm>
+                      <a:off x="0" y="0"/>
+                      <a:ext cx="5943600" cy="3136900"/>
+                    </a:xfrm>
+                    <a:prstGeom prst="rect">
+                      <a:avLst/>
+                    </a:prstGeom>
+                  </pic:spPr>
+                </pic:pic>
+              </a:graphicData>
+            </a:graphic>
+          </wp:inline>
+        </w:drawing>
+      </w:r>
+      <w:r>
+        <w:rPr>
+          <w:noProof/>
+        </w:rPr>
+        <w:drawing>
+          <wp:inline distT="0" distB="0" distL="0" distR="0">
+            <wp:extent cx="5943600" cy="3136900"/>
+            <wp:effectExtent l="19050" t="0" r="0" b="0"/>
+            <wp:docPr id="3" name="Picture 2" descr="dtu_img3.jpg"/>
+            <wp:cNvGraphicFramePr>
+              <a:graphicFrameLocks xmlns:a="http://schemas.openxmlformats.org/drawingml/2006/main" noChangeAspect="1"/>
+            </wp:cNvGraphicFramePr>
+            <a:graphic xmlns:a="http://schemas.openxmlformats.org/drawingml/2006/main">
+              <a:graphicData uri="http://schemas.openxmlformats.org/drawingml/2006/picture">
+                <pic:pic xmlns:pic="http://schemas.openxmlformats.org/drawingml/2006/picture">
+                  <pic:nvPicPr>
+                    <pic:cNvPr id="0" name="dtu_img3.jpg"/>
+                    <pic:cNvPicPr/>
+                  </pic:nvPicPr>
+                  <pic:blipFill>
+                    <a:blip r:embed="rId7"/>
+                    <a:stretch>
+                      <a:fillRect/>
+                    </a:stretch>
+                  </pic:blipFill>
+                  <pic:spPr>
+                    <a:xfrm>
+                      <a:off x="0" y="0"/>
+                      <a:ext cx="5943600" cy="3136900"/>
+                    </a:xfrm>
+                    <a:prstGeom prst="rect">
+                      <a:avLst/>
+                    </a:prstGeom>
+                  </pic:spPr>
+                </pic:pic>
+              </a:graphicData>
+            </a:graphic>
+          </wp:inline>
+        </w:drawing>
+      </w:r>
+    </w:p>
+    <w:p>
+      <w:pPr>
+        <w:tabs>
+          <w:tab w:val="left" w:pos="2070"/>
+        </w:tabs>
+        <w:rPr>
+          <w:lang w:val="en-IN"/>
+        </w:rPr>
+      </w:pPr>
+    </w:p>
+    <w:p>
+      <w:pPr>
+        <w:rPr>
+          <w:b/>
+          <w:lang w:val="en-IN"/>
+        </w:rPr>
+      </w:pPr>
+    </w:p>
+    <w:p>
+      <w:pPr>
+        <w:rPr>
+          <w:b/>
+          <w:lang w:val="en-IN"/>
+        </w:rPr>
+      </w:pPr>
+    </w:p>
+    <w:p>
+      <w:pPr>
+        <w:rPr>
+          <w:b/>
+          <w:lang w:val="en-IN"/>
+        </w:rPr>
+      </w:pPr>
+    </w:p>
+    <w:p>
+      <w:pPr>
+        <w:rPr>
+          <w:b/>
+          <w:lang w:val="en-IN"/>
+        </w:rPr>
+      </w:pPr>
+    </w:p>
+    <w:p>
+      <w:pPr>
+        <w:rPr>
+          <w:b/>
+          <w:lang w:val="en-IN"/>
+        </w:rPr>
+      </w:pPr>
+    </w:p>
+    <w:p>
+      <w:pPr>
+        <w:pStyle w:val="Heading2"/>
+        <w:rPr>
+          <w:lang w:val="en-IN"/>
+        </w:rPr>
+      </w:pPr>
+      <w:r>
+        <w:rPr>
+          <w:lang w:val="en-IN"/>
+        </w:rPr>
+        <w:lastRenderedPageBreak/>
         <w:t xml:space="preserve">Website 2 </w:t>
       </w:r>
       <w:r>
@@ -184,67 +576,368 @@
     </w:p>
     <w:p>
       <w:pPr>
-        <w:rPr>
-          <w:lang w:val="en-IN"/>
-        </w:rPr>
-      </w:pPr>
-      <w:r>
-        <w:rPr>
-          <w:lang w:val="en-IN"/>
-        </w:rPr>
-        <w:t>1. Multiple navigation bars.</w:t>
-      </w:r>
-    </w:p>
-    <w:p>
-      <w:pPr>
-        <w:rPr>
-          <w:lang w:val="en-IN"/>
-        </w:rPr>
-      </w:pPr>
-      <w:r>
-        <w:rPr>
-          <w:lang w:val="en-IN"/>
-        </w:rPr>
-        <w:t>2. Pictures/graphics are stretched due to wrong resolution.</w:t>
-      </w:r>
-    </w:p>
-    <w:p>
-      <w:pPr>
-        <w:rPr>
-          <w:lang w:val="en-IN"/>
-        </w:rPr>
-      </w:pPr>
-      <w:r>
-        <w:rPr>
-          <w:lang w:val="en-IN"/>
-        </w:rPr>
-        <w:t>3. Too many rectangles and sharp edges.</w:t>
-      </w:r>
-    </w:p>
-    <w:p>
-      <w:pPr>
-        <w:rPr>
-          <w:lang w:val="en-IN"/>
-        </w:rPr>
-      </w:pPr>
-      <w:r>
-        <w:rPr>
-          <w:lang w:val="en-IN"/>
-        </w:rPr>
-        <w:t>4. Bland colours/not enough colours.</w:t>
-      </w:r>
-    </w:p>
-    <w:p>
-      <w:pPr>
-        <w:rPr>
-          <w:lang w:val="en-IN"/>
-        </w:rPr>
-      </w:pPr>
-      <w:r>
-        <w:rPr>
-          <w:lang w:val="en-IN"/>
-        </w:rPr>
-        <w:t>5.Footer is way too big and contains too much information</w:t>
+        <w:pStyle w:val="ListParagraph"/>
+        <w:numPr>
+          <w:ilvl w:val="0"/>
+          <w:numId w:val="2"/>
+        </w:numPr>
+        <w:rPr>
+          <w:lang w:val="en-IN"/>
+        </w:rPr>
+      </w:pPr>
+      <w:r>
+        <w:rPr>
+          <w:lang w:val="en-IN"/>
+        </w:rPr>
+        <w:t>Multiple navigation bars.</w:t>
+      </w:r>
+    </w:p>
+    <w:p>
+      <w:pPr>
+        <w:pStyle w:val="ListParagraph"/>
+        <w:rPr>
+          <w:lang w:val="en-IN"/>
+        </w:rPr>
+      </w:pPr>
+      <w:r>
+        <w:rPr>
+          <w:lang w:val="en-IN"/>
+        </w:rPr>
+        <w:t>There should only be one navigation bar.</w:t>
+      </w:r>
+    </w:p>
+    <w:p>
+      <w:pPr>
+        <w:pStyle w:val="ListParagraph"/>
+        <w:numPr>
+          <w:ilvl w:val="0"/>
+          <w:numId w:val="2"/>
+        </w:numPr>
+        <w:rPr>
+          <w:lang w:val="en-IN"/>
+        </w:rPr>
+      </w:pPr>
+      <w:r>
+        <w:rPr>
+          <w:lang w:val="en-IN"/>
+        </w:rPr>
+        <w:t>Pictures/graphics are stretched due to wrong resolution.</w:t>
+      </w:r>
+    </w:p>
+    <w:p>
+      <w:pPr>
+        <w:pStyle w:val="ListParagraph"/>
+        <w:rPr>
+          <w:lang w:val="en-IN"/>
+        </w:rPr>
+      </w:pPr>
+      <w:r>
+        <w:rPr>
+          <w:lang w:val="en-IN"/>
+        </w:rPr>
+        <w:t>The pictures and graphics used are not of the correct resolution which makes them look distorted.</w:t>
+      </w:r>
+    </w:p>
+    <w:p>
+      <w:pPr>
+        <w:pStyle w:val="ListParagraph"/>
+        <w:numPr>
+          <w:ilvl w:val="0"/>
+          <w:numId w:val="2"/>
+        </w:numPr>
+        <w:rPr>
+          <w:lang w:val="en-IN"/>
+        </w:rPr>
+      </w:pPr>
+      <w:r>
+        <w:rPr>
+          <w:lang w:val="en-IN"/>
+        </w:rPr>
+        <w:t>Too many rectangles and sharp edges.</w:t>
+      </w:r>
+    </w:p>
+    <w:p>
+      <w:pPr>
+        <w:pStyle w:val="ListParagraph"/>
+        <w:tabs>
+          <w:tab w:val="left" w:pos="2070"/>
+        </w:tabs>
+        <w:rPr>
+          <w:lang w:val="en-IN"/>
+        </w:rPr>
+      </w:pPr>
+      <w:r>
+        <w:rPr>
+          <w:lang w:val="en-IN"/>
+        </w:rPr>
+        <w:t>There should be more round boxes or boxes with rounded edges.</w:t>
+      </w:r>
+    </w:p>
+    <w:p>
+      <w:pPr>
+        <w:pStyle w:val="ListParagraph"/>
+        <w:tabs>
+          <w:tab w:val="left" w:pos="2070"/>
+        </w:tabs>
+        <w:rPr>
+          <w:lang w:val="en-IN"/>
+        </w:rPr>
+      </w:pPr>
+      <w:r>
+        <w:rPr>
+          <w:lang w:val="en-IN"/>
+        </w:rPr>
+        <w:t>Some of the boxes should have rounded edges.</w:t>
+      </w:r>
+    </w:p>
+    <w:p>
+      <w:pPr>
+        <w:pStyle w:val="ListParagraph"/>
+        <w:numPr>
+          <w:ilvl w:val="0"/>
+          <w:numId w:val="2"/>
+        </w:numPr>
+        <w:rPr>
+          <w:lang w:val="en-IN"/>
+        </w:rPr>
+      </w:pPr>
+      <w:r>
+        <w:rPr>
+          <w:lang w:val="en-IN"/>
+        </w:rPr>
+        <w:t>Bland colours/not enough colours.</w:t>
+      </w:r>
+    </w:p>
+    <w:p>
+      <w:pPr>
+        <w:pStyle w:val="ListParagraph"/>
+        <w:rPr>
+          <w:lang w:val="en-IN"/>
+        </w:rPr>
+      </w:pPr>
+      <w:r>
+        <w:rPr>
+          <w:lang w:val="en-IN"/>
+        </w:rPr>
+        <w:t>The website can be made to look better with a more colourful colour scheme.</w:t>
+      </w:r>
+    </w:p>
+    <w:p>
+      <w:pPr>
+        <w:pStyle w:val="ListParagraph"/>
+        <w:numPr>
+          <w:ilvl w:val="0"/>
+          <w:numId w:val="2"/>
+        </w:numPr>
+        <w:rPr>
+          <w:lang w:val="en-IN"/>
+        </w:rPr>
+      </w:pPr>
+      <w:r>
+        <w:rPr>
+          <w:lang w:val="en-IN"/>
+        </w:rPr>
+        <w:t>Footer is way too big.</w:t>
+      </w:r>
+    </w:p>
+    <w:p>
+      <w:pPr>
+        <w:pStyle w:val="ListParagraph"/>
+        <w:rPr>
+          <w:lang w:val="en-IN"/>
+        </w:rPr>
+      </w:pPr>
+      <w:r>
+        <w:rPr>
+          <w:lang w:val="en-IN"/>
+        </w:rPr>
+        <w:t xml:space="preserve">The </w:t>
+      </w:r>
+      <w:r>
+        <w:rPr>
+          <w:lang w:val="en-IN"/>
+        </w:rPr>
+        <w:t xml:space="preserve">size of the </w:t>
+      </w:r>
+      <w:r>
+        <w:rPr>
+          <w:lang w:val="en-IN"/>
+        </w:rPr>
+        <w:t xml:space="preserve">footer of the website </w:t>
+      </w:r>
+      <w:r>
+        <w:rPr>
+          <w:lang w:val="en-IN"/>
+        </w:rPr>
+        <w:t>is way too big and should be smaller so that it looks better.</w:t>
+      </w:r>
+      <w:r>
+        <w:rPr>
+          <w:lang w:val="en-IN"/>
+        </w:rPr>
+        <w:t xml:space="preserve"> </w:t>
+      </w:r>
+      <w:r>
+        <w:rPr>
+          <w:noProof/>
+        </w:rPr>
+        <w:drawing>
+          <wp:inline distT="0" distB="0" distL="0" distR="0">
+            <wp:extent cx="5943600" cy="3136900"/>
+            <wp:effectExtent l="19050" t="0" r="0" b="0"/>
+            <wp:docPr id="4" name="Picture 3" descr="igdtuw_img1.jpg"/>
+            <wp:cNvGraphicFramePr>
+              <a:graphicFrameLocks xmlns:a="http://schemas.openxmlformats.org/drawingml/2006/main" noChangeAspect="1"/>
+            </wp:cNvGraphicFramePr>
+            <a:graphic xmlns:a="http://schemas.openxmlformats.org/drawingml/2006/main">
+              <a:graphicData uri="http://schemas.openxmlformats.org/drawingml/2006/picture">
+                <pic:pic xmlns:pic="http://schemas.openxmlformats.org/drawingml/2006/picture">
+                  <pic:nvPicPr>
+                    <pic:cNvPr id="0" name="igdtuw_img1.jpg"/>
+                    <pic:cNvPicPr/>
+                  </pic:nvPicPr>
+                  <pic:blipFill>
+                    <a:blip r:embed="rId8"/>
+                    <a:stretch>
+                      <a:fillRect/>
+                    </a:stretch>
+                  </pic:blipFill>
+                  <pic:spPr>
+                    <a:xfrm>
+                      <a:off x="0" y="0"/>
+                      <a:ext cx="5943600" cy="3136900"/>
+                    </a:xfrm>
+                    <a:prstGeom prst="rect">
+                      <a:avLst/>
+                    </a:prstGeom>
+                  </pic:spPr>
+                </pic:pic>
+              </a:graphicData>
+            </a:graphic>
+          </wp:inline>
+        </w:drawing>
+      </w:r>
+      <w:r>
+        <w:rPr>
+          <w:noProof/>
+        </w:rPr>
+        <w:lastRenderedPageBreak/>
+        <w:drawing>
+          <wp:inline distT="0" distB="0" distL="0" distR="0">
+            <wp:extent cx="5943600" cy="3136900"/>
+            <wp:effectExtent l="19050" t="0" r="0" b="0"/>
+            <wp:docPr id="5" name="Picture 4" descr="igdtuw_img2.jpg"/>
+            <wp:cNvGraphicFramePr>
+              <a:graphicFrameLocks xmlns:a="http://schemas.openxmlformats.org/drawingml/2006/main" noChangeAspect="1"/>
+            </wp:cNvGraphicFramePr>
+            <a:graphic xmlns:a="http://schemas.openxmlformats.org/drawingml/2006/main">
+              <a:graphicData uri="http://schemas.openxmlformats.org/drawingml/2006/picture">
+                <pic:pic xmlns:pic="http://schemas.openxmlformats.org/drawingml/2006/picture">
+                  <pic:nvPicPr>
+                    <pic:cNvPr id="0" name="igdtuw_img2.jpg"/>
+                    <pic:cNvPicPr/>
+                  </pic:nvPicPr>
+                  <pic:blipFill>
+                    <a:blip r:embed="rId9"/>
+                    <a:stretch>
+                      <a:fillRect/>
+                    </a:stretch>
+                  </pic:blipFill>
+                  <pic:spPr>
+                    <a:xfrm>
+                      <a:off x="0" y="0"/>
+                      <a:ext cx="5943600" cy="3136900"/>
+                    </a:xfrm>
+                    <a:prstGeom prst="rect">
+                      <a:avLst/>
+                    </a:prstGeom>
+                  </pic:spPr>
+                </pic:pic>
+              </a:graphicData>
+            </a:graphic>
+          </wp:inline>
+        </w:drawing>
+      </w:r>
+      <w:r>
+        <w:rPr>
+          <w:noProof/>
+        </w:rPr>
+        <w:drawing>
+          <wp:inline distT="0" distB="0" distL="0" distR="0">
+            <wp:extent cx="5943600" cy="3136900"/>
+            <wp:effectExtent l="19050" t="0" r="0" b="0"/>
+            <wp:docPr id="6" name="Picture 5" descr="igdtuw_img3.jpg"/>
+            <wp:cNvGraphicFramePr>
+              <a:graphicFrameLocks xmlns:a="http://schemas.openxmlformats.org/drawingml/2006/main" noChangeAspect="1"/>
+            </wp:cNvGraphicFramePr>
+            <a:graphic xmlns:a="http://schemas.openxmlformats.org/drawingml/2006/main">
+              <a:graphicData uri="http://schemas.openxmlformats.org/drawingml/2006/picture">
+                <pic:pic xmlns:pic="http://schemas.openxmlformats.org/drawingml/2006/picture">
+                  <pic:nvPicPr>
+                    <pic:cNvPr id="0" name="igdtuw_img3.jpg"/>
+                    <pic:cNvPicPr/>
+                  </pic:nvPicPr>
+                  <pic:blipFill>
+                    <a:blip r:embed="rId10"/>
+                    <a:stretch>
+                      <a:fillRect/>
+                    </a:stretch>
+                  </pic:blipFill>
+                  <pic:spPr>
+                    <a:xfrm>
+                      <a:off x="0" y="0"/>
+                      <a:ext cx="5943600" cy="3136900"/>
+                    </a:xfrm>
+                    <a:prstGeom prst="rect">
+                      <a:avLst/>
+                    </a:prstGeom>
+                  </pic:spPr>
+                </pic:pic>
+              </a:graphicData>
+            </a:graphic>
+          </wp:inline>
+        </w:drawing>
+      </w:r>
+      <w:r>
+        <w:rPr>
+          <w:noProof/>
+        </w:rPr>
+        <w:lastRenderedPageBreak/>
+        <w:drawing>
+          <wp:inline distT="0" distB="0" distL="0" distR="0">
+            <wp:extent cx="5943600" cy="3136900"/>
+            <wp:effectExtent l="19050" t="0" r="0" b="0"/>
+            <wp:docPr id="7" name="Picture 6" descr="igdtuw_img4.jpg"/>
+            <wp:cNvGraphicFramePr>
+              <a:graphicFrameLocks xmlns:a="http://schemas.openxmlformats.org/drawingml/2006/main" noChangeAspect="1"/>
+            </wp:cNvGraphicFramePr>
+            <a:graphic xmlns:a="http://schemas.openxmlformats.org/drawingml/2006/main">
+              <a:graphicData uri="http://schemas.openxmlformats.org/drawingml/2006/picture">
+                <pic:pic xmlns:pic="http://schemas.openxmlformats.org/drawingml/2006/picture">
+                  <pic:nvPicPr>
+                    <pic:cNvPr id="0" name="igdtuw_img4.jpg"/>
+                    <pic:cNvPicPr/>
+                  </pic:nvPicPr>
+                  <pic:blipFill>
+                    <a:blip r:embed="rId11"/>
+                    <a:stretch>
+                      <a:fillRect/>
+                    </a:stretch>
+                  </pic:blipFill>
+                  <pic:spPr>
+                    <a:xfrm>
+                      <a:off x="0" y="0"/>
+                      <a:ext cx="5943600" cy="3136900"/>
+                    </a:xfrm>
+                    <a:prstGeom prst="rect">
+                      <a:avLst/>
+                    </a:prstGeom>
+                  </pic:spPr>
+                </pic:pic>
+              </a:graphicData>
+            </a:graphic>
+          </wp:inline>
+        </w:drawing>
       </w:r>
     </w:p>
     <w:sectPr>
@@ -255,6 +948,195 @@
     </w:sectPr>
   </w:body>
 </w:document>
+</file>
+
+<file path=word/numbering.xml><?xml version="1.0" encoding="utf-8"?>
+<w:numbering xmlns:ve="http://schemas.openxmlformats.org/markup-compatibility/2006" xmlns:o="urn:schemas-microsoft-com:office:office" xmlns:r="http://schemas.openxmlformats.org/officeDocument/2006/relationships" xmlns:m="http://schemas.openxmlformats.org/officeDocument/2006/math" xmlns:v="urn:schemas-microsoft-com:vml" xmlns:wp="http://schemas.openxmlformats.org/drawingml/2006/wordprocessingDrawing" xmlns:w10="urn:schemas-microsoft-com:office:word" xmlns:w="http://schemas.openxmlformats.org/wordprocessingml/2006/main" xmlns:wne="http://schemas.microsoft.com/office/word/2006/wordml">
+  <w:abstractNum w:abstractNumId="0">
+    <w:nsid w:val="455C0E2A"/>
+    <w:multiLevelType w:val="hybridMultilevel"/>
+    <w:tmpl w:val="4CB892B8"/>
+    <w:lvl w:ilvl="0" w:tplc="0409000F">
+      <w:start w:val="1"/>
+      <w:numFmt w:val="decimal"/>
+      <w:lvlText w:val="%1."/>
+      <w:lvlJc w:val="left"/>
+      <w:pPr>
+        <w:ind w:left="720" w:hanging="360"/>
+      </w:pPr>
+      <w:rPr>
+        <w:rFonts w:hint="default"/>
+      </w:rPr>
+    </w:lvl>
+    <w:lvl w:ilvl="1" w:tplc="04090019" w:tentative="1">
+      <w:start w:val="1"/>
+      <w:numFmt w:val="lowerLetter"/>
+      <w:lvlText w:val="%2."/>
+      <w:lvlJc w:val="left"/>
+      <w:pPr>
+        <w:ind w:left="1440" w:hanging="360"/>
+      </w:pPr>
+    </w:lvl>
+    <w:lvl w:ilvl="2" w:tplc="0409001B" w:tentative="1">
+      <w:start w:val="1"/>
+      <w:numFmt w:val="lowerRoman"/>
+      <w:lvlText w:val="%3."/>
+      <w:lvlJc w:val="right"/>
+      <w:pPr>
+        <w:ind w:left="2160" w:hanging="180"/>
+      </w:pPr>
+    </w:lvl>
+    <w:lvl w:ilvl="3" w:tplc="0409000F" w:tentative="1">
+      <w:start w:val="1"/>
+      <w:numFmt w:val="decimal"/>
+      <w:lvlText w:val="%4."/>
+      <w:lvlJc w:val="left"/>
+      <w:pPr>
+        <w:ind w:left="2880" w:hanging="360"/>
+      </w:pPr>
+    </w:lvl>
+    <w:lvl w:ilvl="4" w:tplc="04090019" w:tentative="1">
+      <w:start w:val="1"/>
+      <w:numFmt w:val="lowerLetter"/>
+      <w:lvlText w:val="%5."/>
+      <w:lvlJc w:val="left"/>
+      <w:pPr>
+        <w:ind w:left="3600" w:hanging="360"/>
+      </w:pPr>
+    </w:lvl>
+    <w:lvl w:ilvl="5" w:tplc="0409001B" w:tentative="1">
+      <w:start w:val="1"/>
+      <w:numFmt w:val="lowerRoman"/>
+      <w:lvlText w:val="%6."/>
+      <w:lvlJc w:val="right"/>
+      <w:pPr>
+        <w:ind w:left="4320" w:hanging="180"/>
+      </w:pPr>
+    </w:lvl>
+    <w:lvl w:ilvl="6" w:tplc="0409000F" w:tentative="1">
+      <w:start w:val="1"/>
+      <w:numFmt w:val="decimal"/>
+      <w:lvlText w:val="%7."/>
+      <w:lvlJc w:val="left"/>
+      <w:pPr>
+        <w:ind w:left="5040" w:hanging="360"/>
+      </w:pPr>
+    </w:lvl>
+    <w:lvl w:ilvl="7" w:tplc="04090019" w:tentative="1">
+      <w:start w:val="1"/>
+      <w:numFmt w:val="lowerLetter"/>
+      <w:lvlText w:val="%8."/>
+      <w:lvlJc w:val="left"/>
+      <w:pPr>
+        <w:ind w:left="5760" w:hanging="360"/>
+      </w:pPr>
+    </w:lvl>
+    <w:lvl w:ilvl="8" w:tplc="0409001B" w:tentative="1">
+      <w:start w:val="1"/>
+      <w:numFmt w:val="lowerRoman"/>
+      <w:lvlText w:val="%9."/>
+      <w:lvlJc w:val="right"/>
+      <w:pPr>
+        <w:ind w:left="6480" w:hanging="180"/>
+      </w:pPr>
+    </w:lvl>
+  </w:abstractNum>
+  <w:abstractNum w:abstractNumId="1">
+    <w:nsid w:val="51223BD9"/>
+    <w:multiLevelType w:val="hybridMultilevel"/>
+    <w:tmpl w:val="21DEACD6"/>
+    <w:lvl w:ilvl="0" w:tplc="0409000F">
+      <w:start w:val="1"/>
+      <w:numFmt w:val="decimal"/>
+      <w:lvlText w:val="%1."/>
+      <w:lvlJc w:val="left"/>
+      <w:pPr>
+        <w:ind w:left="720" w:hanging="360"/>
+      </w:pPr>
+      <w:rPr>
+        <w:rFonts w:hint="default"/>
+      </w:rPr>
+    </w:lvl>
+    <w:lvl w:ilvl="1" w:tplc="04090019" w:tentative="1">
+      <w:start w:val="1"/>
+      <w:numFmt w:val="lowerLetter"/>
+      <w:lvlText w:val="%2."/>
+      <w:lvlJc w:val="left"/>
+      <w:pPr>
+        <w:ind w:left="1440" w:hanging="360"/>
+      </w:pPr>
+    </w:lvl>
+    <w:lvl w:ilvl="2" w:tplc="0409001B" w:tentative="1">
+      <w:start w:val="1"/>
+      <w:numFmt w:val="lowerRoman"/>
+      <w:lvlText w:val="%3."/>
+      <w:lvlJc w:val="right"/>
+      <w:pPr>
+        <w:ind w:left="2160" w:hanging="180"/>
+      </w:pPr>
+    </w:lvl>
+    <w:lvl w:ilvl="3" w:tplc="0409000F" w:tentative="1">
+      <w:start w:val="1"/>
+      <w:numFmt w:val="decimal"/>
+      <w:lvlText w:val="%4."/>
+      <w:lvlJc w:val="left"/>
+      <w:pPr>
+        <w:ind w:left="2880" w:hanging="360"/>
+      </w:pPr>
+    </w:lvl>
+    <w:lvl w:ilvl="4" w:tplc="04090019" w:tentative="1">
+      <w:start w:val="1"/>
+      <w:numFmt w:val="lowerLetter"/>
+      <w:lvlText w:val="%5."/>
+      <w:lvlJc w:val="left"/>
+      <w:pPr>
+        <w:ind w:left="3600" w:hanging="360"/>
+      </w:pPr>
+    </w:lvl>
+    <w:lvl w:ilvl="5" w:tplc="0409001B" w:tentative="1">
+      <w:start w:val="1"/>
+      <w:numFmt w:val="lowerRoman"/>
+      <w:lvlText w:val="%6."/>
+      <w:lvlJc w:val="right"/>
+      <w:pPr>
+        <w:ind w:left="4320" w:hanging="180"/>
+      </w:pPr>
+    </w:lvl>
+    <w:lvl w:ilvl="6" w:tplc="0409000F" w:tentative="1">
+      <w:start w:val="1"/>
+      <w:numFmt w:val="decimal"/>
+      <w:lvlText w:val="%7."/>
+      <w:lvlJc w:val="left"/>
+      <w:pPr>
+        <w:ind w:left="5040" w:hanging="360"/>
+      </w:pPr>
+    </w:lvl>
+    <w:lvl w:ilvl="7" w:tplc="04090019" w:tentative="1">
+      <w:start w:val="1"/>
+      <w:numFmt w:val="lowerLetter"/>
+      <w:lvlText w:val="%8."/>
+      <w:lvlJc w:val="left"/>
+      <w:pPr>
+        <w:ind w:left="5760" w:hanging="360"/>
+      </w:pPr>
+    </w:lvl>
+    <w:lvl w:ilvl="8" w:tplc="0409001B" w:tentative="1">
+      <w:start w:val="1"/>
+      <w:numFmt w:val="lowerRoman"/>
+      <w:lvlText w:val="%9."/>
+      <w:lvlJc w:val="right"/>
+      <w:pPr>
+        <w:ind w:left="6480" w:hanging="180"/>
+      </w:pPr>
+    </w:lvl>
+  </w:abstractNum>
+  <w:num w:numId="1">
+    <w:abstractNumId w:val="1"/>
+  </w:num>
+  <w:num w:numId="2">
+    <w:abstractNumId w:val="0"/>
+  </w:num>
+</w:numbering>
 </file>
 
 <file path=word/styles.xml><?xml version="1.0" encoding="utf-8"?>
@@ -416,6 +1298,54 @@
   <w:style w:type="paragraph" w:default="1" w:styleId="Normal">
     <w:name w:val="Normal"/>
     <w:qFormat/>
+    <w:rsid w:val="001950ED"/>
+  </w:style>
+  <w:style w:type="paragraph" w:styleId="Heading1">
+    <w:name w:val="heading 1"/>
+    <w:basedOn w:val="Normal"/>
+    <w:next w:val="Normal"/>
+    <w:link w:val="Heading1Char"/>
+    <w:uiPriority w:val="9"/>
+    <w:qFormat/>
+    <w:rsid w:val="003A4D92"/>
+    <w:pPr>
+      <w:keepNext/>
+      <w:keepLines/>
+      <w:spacing w:before="480" w:after="0"/>
+      <w:outlineLvl w:val="0"/>
+    </w:pPr>
+    <w:rPr>
+      <w:rFonts w:asciiTheme="majorHAnsi" w:eastAsiaTheme="majorEastAsia" w:hAnsiTheme="majorHAnsi" w:cstheme="majorBidi"/>
+      <w:b/>
+      <w:bCs/>
+      <w:color w:val="365F91" w:themeColor="accent1" w:themeShade="BF"/>
+      <w:sz w:val="28"/>
+      <w:szCs w:val="28"/>
+    </w:rPr>
+  </w:style>
+  <w:style w:type="paragraph" w:styleId="Heading2">
+    <w:name w:val="heading 2"/>
+    <w:basedOn w:val="Normal"/>
+    <w:next w:val="Normal"/>
+    <w:link w:val="Heading2Char"/>
+    <w:uiPriority w:val="9"/>
+    <w:unhideWhenUsed/>
+    <w:qFormat/>
+    <w:rsid w:val="003A4D92"/>
+    <w:pPr>
+      <w:keepNext/>
+      <w:keepLines/>
+      <w:spacing w:before="200" w:after="0"/>
+      <w:outlineLvl w:val="1"/>
+    </w:pPr>
+    <w:rPr>
+      <w:rFonts w:asciiTheme="majorHAnsi" w:eastAsiaTheme="majorEastAsia" w:hAnsiTheme="majorHAnsi" w:cstheme="majorBidi"/>
+      <w:b/>
+      <w:bCs/>
+      <w:color w:val="4F81BD" w:themeColor="accent1"/>
+      <w:sz w:val="26"/>
+      <w:szCs w:val="26"/>
+    </w:rPr>
   </w:style>
   <w:style w:type="character" w:default="1" w:styleId="DefaultParagraphFont">
     <w:name w:val="Default Paragraph Font"/>
@@ -444,6 +1374,77 @@
     <w:uiPriority w:val="99"/>
     <w:semiHidden/>
     <w:unhideWhenUsed/>
+  </w:style>
+  <w:style w:type="paragraph" w:styleId="ListParagraph">
+    <w:name w:val="List Paragraph"/>
+    <w:basedOn w:val="Normal"/>
+    <w:uiPriority w:val="34"/>
+    <w:qFormat/>
+    <w:rsid w:val="003A4D92"/>
+    <w:pPr>
+      <w:ind w:left="720"/>
+      <w:contextualSpacing/>
+    </w:pPr>
+  </w:style>
+  <w:style w:type="paragraph" w:styleId="BalloonText">
+    <w:name w:val="Balloon Text"/>
+    <w:basedOn w:val="Normal"/>
+    <w:link w:val="BalloonTextChar"/>
+    <w:uiPriority w:val="99"/>
+    <w:semiHidden/>
+    <w:unhideWhenUsed/>
+    <w:rsid w:val="003A4D92"/>
+    <w:pPr>
+      <w:spacing w:after="0" w:line="240" w:lineRule="auto"/>
+    </w:pPr>
+    <w:rPr>
+      <w:rFonts w:ascii="Tahoma" w:hAnsi="Tahoma" w:cs="Tahoma"/>
+      <w:sz w:val="16"/>
+      <w:szCs w:val="16"/>
+    </w:rPr>
+  </w:style>
+  <w:style w:type="character" w:customStyle="1" w:styleId="BalloonTextChar">
+    <w:name w:val="Balloon Text Char"/>
+    <w:basedOn w:val="DefaultParagraphFont"/>
+    <w:link w:val="BalloonText"/>
+    <w:uiPriority w:val="99"/>
+    <w:semiHidden/>
+    <w:rsid w:val="003A4D92"/>
+    <w:rPr>
+      <w:rFonts w:ascii="Tahoma" w:hAnsi="Tahoma" w:cs="Tahoma"/>
+      <w:sz w:val="16"/>
+      <w:szCs w:val="16"/>
+    </w:rPr>
+  </w:style>
+  <w:style w:type="character" w:customStyle="1" w:styleId="Heading1Char">
+    <w:name w:val="Heading 1 Char"/>
+    <w:basedOn w:val="DefaultParagraphFont"/>
+    <w:link w:val="Heading1"/>
+    <w:uiPriority w:val="9"/>
+    <w:rsid w:val="003A4D92"/>
+    <w:rPr>
+      <w:rFonts w:asciiTheme="majorHAnsi" w:eastAsiaTheme="majorEastAsia" w:hAnsiTheme="majorHAnsi" w:cstheme="majorBidi"/>
+      <w:b/>
+      <w:bCs/>
+      <w:color w:val="365F91" w:themeColor="accent1" w:themeShade="BF"/>
+      <w:sz w:val="28"/>
+      <w:szCs w:val="28"/>
+    </w:rPr>
+  </w:style>
+  <w:style w:type="character" w:customStyle="1" w:styleId="Heading2Char">
+    <w:name w:val="Heading 2 Char"/>
+    <w:basedOn w:val="DefaultParagraphFont"/>
+    <w:link w:val="Heading2"/>
+    <w:uiPriority w:val="9"/>
+    <w:rsid w:val="003A4D92"/>
+    <w:rPr>
+      <w:rFonts w:asciiTheme="majorHAnsi" w:eastAsiaTheme="majorEastAsia" w:hAnsiTheme="majorHAnsi" w:cstheme="majorBidi"/>
+      <w:b/>
+      <w:bCs/>
+      <w:color w:val="4F81BD" w:themeColor="accent1"/>
+      <w:sz w:val="26"/>
+      <w:szCs w:val="26"/>
+    </w:rPr>
   </w:style>
 </w:styles>
 </file>

</xml_diff>